<commit_message>
correction d'une faute d'orthographe
</commit_message>
<xml_diff>
--- a/RapportC.docx
+++ b/RapportC.docx
@@ -165,43 +165,7 @@
           <w:sz w:val="28"/>
           <w:szCs w:val="28"/>
         </w:rPr>
-        <w:t xml:space="preserve">Nous avons tout d’abord réfléchie à la génération aléatoire de Map. Ensuite, après avoir développé des </w:t>
-      </w:r>
-      <w:r>
-        <w:rPr>
-          <w:b w:val="false"/>
-          <w:bCs w:val="false"/>
-          <w:sz w:val="28"/>
-          <w:szCs w:val="28"/>
-        </w:rPr>
-        <w:t>m</w:t>
-      </w:r>
-      <w:r>
-        <w:rPr>
-          <w:b w:val="false"/>
-          <w:bCs w:val="false"/>
-          <w:sz w:val="28"/>
-          <w:szCs w:val="28"/>
-        </w:rPr>
-        <w:t>ap</w:t>
-      </w:r>
-      <w:r>
-        <w:rPr>
-          <w:b w:val="false"/>
-          <w:bCs w:val="false"/>
-          <w:sz w:val="28"/>
-          <w:szCs w:val="28"/>
-        </w:rPr>
-        <w:t>s</w:t>
-      </w:r>
-      <w:r>
-        <w:rPr>
-          <w:b w:val="false"/>
-          <w:bCs w:val="false"/>
-          <w:sz w:val="28"/>
-          <w:szCs w:val="28"/>
-        </w:rPr>
-        <w:t xml:space="preserve"> différentes de manière aléatoire, on a développé la stratégie.</w:t>
+        <w:t>Nous avons tout d’abord réfléchie à la génération aléatoire de Map. Ensuite, après avoir développé des maps différentes de manière aléatoire, on a développé la stratégie.</w:t>
       </w:r>
     </w:p>
     <w:p>
@@ -261,16 +225,7 @@
           <w:sz w:val="28"/>
           <w:szCs w:val="28"/>
         </w:rPr>
-        <w:t xml:space="preserve">On instancie un objet array 2D remplit de 0 qu’on nomme map.  </w:t>
-      </w:r>
-      <w:r>
-        <w:rPr>
-          <w:b w:val="false"/>
-          <w:bCs w:val="false"/>
-          <w:sz w:val="28"/>
-          <w:szCs w:val="28"/>
-        </w:rPr>
-        <w:t xml:space="preserve">Dans cette partie on utilise une structure de données </w:t>
+        <w:t xml:space="preserve">On instancie un objet array 2D remplit de 0 qu’on nomme map.  Dans cette partie on utilise une structure de données </w:t>
       </w:r>
       <w:r>
         <w:rPr>
@@ -352,16 +307,7 @@
           <w:sz w:val="28"/>
           <w:szCs w:val="28"/>
         </w:rPr>
-        <w:t>E</w:t>
-      </w:r>
-      <w:r>
-        <w:rPr>
-          <w:b w:val="false"/>
-          <w:bCs w:val="false"/>
-          <w:sz w:val="28"/>
-          <w:szCs w:val="28"/>
-        </w:rPr>
-        <w:t xml:space="preserve">nsuite, on utilise une classe nous permettant de stocker toutes les coordonnées de la qu’on veut générer. </w:t>
+        <w:t xml:space="preserve">Ensuite, on utilise une classe nous permettant de stocker toutes les coordonnées de la qu’on veut générer. </w:t>
       </w:r>
     </w:p>
     <w:p>
@@ -2507,7 +2453,12 @@
         </w:rPr>
       </w:pPr>
       <w:r>
-        <w:rPr/>
+        <w:rPr>
+          <w:b w:val="false"/>
+          <w:bCs w:val="false"/>
+          <w:sz w:val="36"/>
+          <w:szCs w:val="36"/>
+        </w:rPr>
       </w:r>
     </w:p>
     <w:p>
@@ -2526,12 +2477,6 @@
           <w:szCs w:val="28"/>
         </w:rPr>
         <w:tab/>
-      </w:r>
-      <w:r>
-        <w:rPr>
-          <w:sz w:val="28"/>
-          <w:szCs w:val="28"/>
-        </w:rPr>
         <w:t xml:space="preserve">Le projet est la concaténation de deux projets. Durant le projet, lorsqu’on a finit de programmer le générateur de map aléatoire, on pouvait considérer le jeu qu’on codait comme un assemblage de bloc. Cela met en évidence que ce projet pouvait commencer de différentes façons et se réaliser selon différentes apprôches. </w:t>
       </w:r>
     </w:p>
@@ -2568,13 +2513,21 @@
           <w:szCs w:val="28"/>
         </w:rPr>
         <w:tab/>
-      </w:r>
-      <w:r>
-        <w:rPr>
-          <w:sz w:val="28"/>
-          <w:szCs w:val="28"/>
-        </w:rPr>
-        <w:t>Il était donc important de réfléchir à la manière dont on allait résoudre le problème plutôt qu’à la manière de le coder. Les cours de théorie des graphes et d’algorithmie en S6 ont été très important pour résoudre les problèmes qu’on a eut à résoudre. Néanmoins, avec bon esprit d’équipe et une participation de tous les membres, on a réussit à mener à bien un projet qui nous a sembler pas si facile de prime abord.</w:t>
+        <w:t>Il était donc important de réfléchir à la manière dont on allait résoudre le problème plutôt qu’à la manière de le coder. Les cours de théorie des graphes et d’algorithmie en S6 ont été très important pour résoudre les problèmes qu’on a eut à résoudre. Néanmoins, avec bon esprit d’équipe et une participation de tous les membres, on a réussit à mener à bien un projet qui nous a sembl</w:t>
+      </w:r>
+      <w:r>
+        <w:rPr>
+          <w:sz w:val="28"/>
+          <w:szCs w:val="28"/>
+        </w:rPr>
+        <w:t>é</w:t>
+      </w:r>
+      <w:r>
+        <w:rPr>
+          <w:sz w:val="28"/>
+          <w:szCs w:val="28"/>
+        </w:rPr>
+        <w:t xml:space="preserve"> pas si facile de prime abord.</w:t>
       </w:r>
     </w:p>
     <w:p>

</xml_diff>